<commit_message>
en->fr, petites améliortion + déconnexion sur le dashbord
</commit_message>
<xml_diff>
--- a/OnlineSurvey/Documentation technique.docx
+++ b/OnlineSurvey/Documentation technique.docx
@@ -5,238 +5,430 @@
     <w:p>
       <w:pPr>
         <w:jc w:val="center"/>
-      </w:pPr>
-      <w:r>
+        <w:rPr>
+          <w:b/>
+          <w:bCs/>
+          <w:u w:val="single"/>
+        </w:rPr>
+      </w:pPr>
+      <w:r>
+        <w:rPr>
+          <w:b/>
+          <w:bCs/>
+          <w:u w:val="single"/>
+        </w:rPr>
         <w:t>Documentation technique</w:t>
       </w:r>
     </w:p>
     <w:p/>
     <w:p>
       <w:r>
+        <w:t xml:space="preserve">I - </w:t>
+      </w:r>
+      <w:r>
         <w:t>Fonctionnement de l’application</w:t>
       </w:r>
     </w:p>
     <w:p>
-      <w:r>
-        <w:tab/>
+      <w:pPr>
+        <w:pStyle w:val="Paragraphedeliste"/>
+        <w:numPr>
+          <w:ilvl w:val="0"/>
+          <w:numId w:val="2"/>
+        </w:numPr>
+      </w:pPr>
+      <w:r>
         <w:t>Description</w:t>
       </w:r>
-    </w:p>
-    <w:p>
-      <w:r>
-        <w:tab/>
+      <w:r>
+        <w:t xml:space="preserve"> : </w:t>
+      </w:r>
+    </w:p>
+    <w:p>
+      <w:pPr>
+        <w:ind w:left="708"/>
+      </w:pPr>
+      <w:r>
+        <w:t>Nous avons pour mission de réalisation un logiciel permettant de créer des sondages en lignes, à ceci nous incorporons une fonctionnalité d’analyse de résultats d’enquêtes.</w:t>
+      </w:r>
+    </w:p>
+    <w:p>
+      <w:pPr>
+        <w:pStyle w:val="Paragraphedeliste"/>
+        <w:numPr>
+          <w:ilvl w:val="0"/>
+          <w:numId w:val="2"/>
+        </w:numPr>
+      </w:pPr>
+      <w:r>
+        <w:t xml:space="preserve"> </w:t>
+      </w:r>
+      <w:r>
         <w:t>Décomposition du projet</w:t>
       </w:r>
-    </w:p>
-    <w:p>
-      <w:r>
-        <w:tab/>
+      <w:r>
+        <w:t> :</w:t>
+      </w:r>
+    </w:p>
+    <w:p>
+      <w:pPr>
+        <w:ind w:left="708"/>
+      </w:pPr>
+      <w:r>
+        <w:t>Nous avons créé un site internet attrayant, une landing page moderne, conçu un logo et incorporé des icones pour rendre la navigation plus intuitive.</w:t>
+      </w:r>
+    </w:p>
+    <w:p>
+      <w:pPr>
+        <w:ind w:left="708"/>
+      </w:pPr>
+      <w:r>
+        <w:t xml:space="preserve">Afin de stocker les informations des utilisateurs, nous avons créer une base de données pour </w:t>
+      </w:r>
+      <w:r>
+        <w:t>c</w:t>
+      </w:r>
+      <w:r>
+        <w:t xml:space="preserve">e projet, </w:t>
+      </w:r>
+      <w:r>
+        <w:t>ensuite à partir de requêtes effectuer par le client</w:t>
+      </w:r>
+      <w:r>
+        <w:t xml:space="preserve"> (dans le navigateur)</w:t>
+      </w:r>
+      <w:r>
+        <w:t>, il pourra accéder à ses informations</w:t>
+      </w:r>
+      <w:r>
+        <w:t>, notamment ses sondages et résultats.</w:t>
+      </w:r>
+    </w:p>
+    <w:p>
+      <w:pPr>
+        <w:pStyle w:val="Paragraphedeliste"/>
+        <w:numPr>
+          <w:ilvl w:val="0"/>
+          <w:numId w:val="2"/>
+        </w:numPr>
+      </w:pPr>
+      <w:r>
+        <w:t xml:space="preserve"> </w:t>
+      </w:r>
+      <w:r>
         <w:t>Architecture globale</w:t>
       </w:r>
-    </w:p>
-    <w:p/>
-    <w:p>
-      <w:r>
-        <w:t>Client :</w:t>
-      </w:r>
-    </w:p>
-    <w:p>
-      <w:pPr>
-        <w:ind w:firstLine="708"/>
-      </w:pPr>
-      <w:r>
-        <w:t>Architecture :</w:t>
-      </w:r>
-    </w:p>
-    <w:p>
-      <w:pPr>
-        <w:ind w:firstLine="708"/>
-      </w:pPr>
-      <w:r>
-        <w:t>Technologies utilisées :</w:t>
-      </w:r>
-    </w:p>
-    <w:p>
-      <w:r>
-        <w:tab/>
-      </w:r>
-      <w:r>
-        <w:tab/>
-      </w:r>
-      <w:r>
-        <w:t>HTML5</w:t>
-      </w:r>
-      <w:r>
-        <w:t xml:space="preserve"> (Traitement de texte)</w:t>
-      </w:r>
-    </w:p>
-    <w:p>
-      <w:r>
-        <w:tab/>
-      </w:r>
-      <w:r>
-        <w:tab/>
-      </w:r>
-      <w:r>
-        <w:t>jQuery / JavaScript</w:t>
-      </w:r>
-      <w:r>
-        <w:t xml:space="preserve"> (Dynamisme)</w:t>
-      </w:r>
-    </w:p>
-    <w:p>
-      <w:pPr>
-        <w:ind w:left="708" w:firstLine="708"/>
-        <w:rPr>
-          <w:lang w:val="en-US"/>
-        </w:rPr>
-      </w:pPr>
-      <w:r>
-        <w:rPr>
-          <w:lang w:val="en-US"/>
-        </w:rPr>
-        <w:t>CSS3 / B</w:t>
-      </w:r>
-      <w:r>
-        <w:rPr>
-          <w:lang w:val="en-US"/>
-        </w:rPr>
-        <w:t>ootstrap</w:t>
-      </w:r>
-      <w:r>
-        <w:rPr>
-          <w:lang w:val="en-US"/>
-        </w:rPr>
-        <w:t xml:space="preserve"> (Front-End)</w:t>
-      </w:r>
-    </w:p>
-    <w:p>
-      <w:r>
-        <w:rPr>
-          <w:lang w:val="en-US"/>
-        </w:rPr>
-        <w:tab/>
-      </w:r>
-      <w:r>
-        <w:rPr>
-          <w:lang w:val="en-US"/>
-        </w:rPr>
-        <w:tab/>
-      </w:r>
-      <w:r>
-        <w:t>A</w:t>
-      </w:r>
-      <w:r>
-        <w:t>d</w:t>
-      </w:r>
-      <w:r>
-        <w:t>o</w:t>
-      </w:r>
-      <w:r>
-        <w:t>b</w:t>
-      </w:r>
-      <w:r>
-        <w:t>e Illustrator</w:t>
-      </w:r>
-      <w:r>
-        <w:t xml:space="preserve"> (</w:t>
-      </w:r>
-      <w:r>
-        <w:t>Logo</w:t>
-      </w:r>
-      <w:r>
-        <w:t xml:space="preserve"> et</w:t>
-      </w:r>
-      <w:r>
-        <w:t xml:space="preserve"> icones)</w:t>
-      </w:r>
-    </w:p>
-    <w:p>
-      <w:r>
-        <w:t>Serveur :</w:t>
-      </w:r>
-    </w:p>
-    <w:p>
-      <w:pPr>
-        <w:ind w:firstLine="708"/>
-      </w:pPr>
-      <w:r>
-        <w:t>Architecture</w:t>
-      </w:r>
-      <w:r>
-        <w:tab/>
-      </w:r>
-    </w:p>
-    <w:p>
-      <w:pPr>
-        <w:ind w:firstLine="708"/>
-      </w:pPr>
-      <w:r>
-        <w:t>Technologies utilisées :</w:t>
-      </w:r>
-    </w:p>
-    <w:p>
-      <w:pPr>
-        <w:ind w:firstLine="708"/>
-      </w:pPr>
-      <w:r>
-        <w:tab/>
-      </w:r>
-      <w:r>
-        <w:t>PHP 5.5</w:t>
-      </w:r>
-    </w:p>
-    <w:p>
-      <w:r>
-        <w:tab/>
-      </w:r>
-      <w:r>
-        <w:tab/>
-      </w:r>
-      <w:r>
-        <w:t>MySQL 5.6</w:t>
-      </w:r>
-    </w:p>
-    <w:p>
-      <w:r>
-        <w:tab/>
-      </w:r>
-      <w:r>
-        <w:tab/>
-      </w:r>
-      <w:r>
-        <w:t>Wamp server</w:t>
-      </w:r>
-      <w:r>
-        <w:t xml:space="preserve"> 2.5 pour le développement local</w:t>
-      </w:r>
-    </w:p>
-    <w:p>
-      <w:pPr>
-        <w:ind w:firstLine="708"/>
-      </w:pPr>
-      <w:r>
-        <w:t>Modèle de données</w:t>
-      </w:r>
-      <w:r>
-        <w:t xml:space="preserve"> (base de données)</w:t>
-      </w:r>
-      <w:r>
-        <w:t> :</w:t>
-      </w:r>
-    </w:p>
-    <w:p>
-      <w:pPr>
-        <w:ind w:firstLine="708"/>
-      </w:pPr>
+      <w:r>
+        <w:t xml:space="preserve"> : </w:t>
+      </w:r>
+    </w:p>
+    <w:p>
       <w:r>
         <w:rPr>
           <w:noProof/>
         </w:rPr>
         <w:drawing>
-          <wp:inline distT="0" distB="0" distL="0" distR="0" wp14:anchorId="03F0B0ED" wp14:editId="39844875">
-            <wp:extent cx="5760720" cy="2276475"/>
-            <wp:effectExtent l="0" t="0" r="0" b="9525"/>
+          <wp:inline distT="0" distB="0" distL="0" distR="0" wp14:anchorId="73BD82A5" wp14:editId="518BB30B">
+            <wp:extent cx="5760720" cy="2149475"/>
+            <wp:effectExtent l="0" t="0" r="0" b="3175"/>
+            <wp:docPr id="2" name="Image 2"/>
+            <wp:cNvGraphicFramePr>
+              <a:graphicFrameLocks xmlns:a="http://schemas.openxmlformats.org/drawingml/2006/main" noChangeAspect="1"/>
+            </wp:cNvGraphicFramePr>
+            <a:graphic xmlns:a="http://schemas.openxmlformats.org/drawingml/2006/main">
+              <a:graphicData uri="http://schemas.openxmlformats.org/drawingml/2006/picture">
+                <pic:pic xmlns:pic="http://schemas.openxmlformats.org/drawingml/2006/picture">
+                  <pic:nvPicPr>
+                    <pic:cNvPr id="1" name=""/>
+                    <pic:cNvPicPr/>
+                  </pic:nvPicPr>
+                  <pic:blipFill>
+                    <a:blip r:embed="rId5"/>
+                    <a:stretch>
+                      <a:fillRect/>
+                    </a:stretch>
+                  </pic:blipFill>
+                  <pic:spPr>
+                    <a:xfrm>
+                      <a:off x="0" y="0"/>
+                      <a:ext cx="5760720" cy="2149475"/>
+                    </a:xfrm>
+                    <a:prstGeom prst="rect">
+                      <a:avLst/>
+                    </a:prstGeom>
+                  </pic:spPr>
+                </pic:pic>
+              </a:graphicData>
+            </a:graphic>
+          </wp:inline>
+        </w:drawing>
+      </w:r>
+    </w:p>
+    <w:p/>
+    <w:p/>
+    <w:p/>
+    <w:p/>
+    <w:p/>
+    <w:p/>
+    <w:p/>
+    <w:p/>
+    <w:p/>
+    <w:p/>
+    <w:p/>
+    <w:p/>
+    <w:p>
+      <w:r>
+        <w:lastRenderedPageBreak/>
+        <w:t xml:space="preserve">II - </w:t>
+      </w:r>
+      <w:r>
+        <w:t>Client :</w:t>
+      </w:r>
+    </w:p>
+    <w:p>
+      <w:r>
+        <w:t xml:space="preserve">a) </w:t>
+      </w:r>
+      <w:r>
+        <w:t>Technologies utilisées :</w:t>
+      </w:r>
+    </w:p>
+    <w:p>
+      <w:r>
+        <w:tab/>
+      </w:r>
+      <w:r>
+        <w:t>HTML5</w:t>
+      </w:r>
+      <w:r>
+        <w:t xml:space="preserve"> (Traitement de texte)</w:t>
+      </w:r>
+    </w:p>
+    <w:p>
+      <w:r>
+        <w:tab/>
+      </w:r>
+      <w:r>
+        <w:t>jQuery / JavaScript</w:t>
+      </w:r>
+      <w:r>
+        <w:t xml:space="preserve"> (Dynamisme)</w:t>
+      </w:r>
+    </w:p>
+    <w:p>
+      <w:pPr>
+        <w:ind w:firstLine="708"/>
+      </w:pPr>
+      <w:r>
+        <w:t>CSS3 / Bootstrap</w:t>
+      </w:r>
+      <w:r>
+        <w:t xml:space="preserve"> (</w:t>
+      </w:r>
+      <w:proofErr w:type="spellStart"/>
+      <w:r>
+        <w:t>Front-End</w:t>
+      </w:r>
+      <w:proofErr w:type="spellEnd"/>
+      <w:r>
+        <w:t>)</w:t>
+      </w:r>
+    </w:p>
+    <w:p>
+      <w:r>
+        <w:tab/>
+      </w:r>
+      <w:r>
+        <w:t>A</w:t>
+      </w:r>
+      <w:r>
+        <w:t>d</w:t>
+      </w:r>
+      <w:r>
+        <w:t>o</w:t>
+      </w:r>
+      <w:r>
+        <w:t>b</w:t>
+      </w:r>
+      <w:r>
+        <w:t>e Illustrator</w:t>
+      </w:r>
+      <w:r>
+        <w:t xml:space="preserve"> (Logo</w:t>
+      </w:r>
+      <w:r>
+        <w:t>)</w:t>
+      </w:r>
+    </w:p>
+    <w:p>
+      <w:r>
+        <w:tab/>
+        <w:t xml:space="preserve">Font </w:t>
+      </w:r>
+      <w:proofErr w:type="spellStart"/>
+      <w:r>
+        <w:t>Awesome</w:t>
+      </w:r>
+      <w:proofErr w:type="spellEnd"/>
+      <w:r>
+        <w:t xml:space="preserve">, </w:t>
+      </w:r>
+      <w:proofErr w:type="spellStart"/>
+      <w:r>
+        <w:t>etc</w:t>
+      </w:r>
+      <w:proofErr w:type="spellEnd"/>
+      <w:r>
+        <w:t xml:space="preserve"> (icones)</w:t>
+      </w:r>
+    </w:p>
+    <w:p/>
+    <w:p>
+      <w:r>
+        <w:t>Vue sur la page d’accueil (landing page) :</w:t>
+      </w:r>
+    </w:p>
+    <w:p>
+      <w:r>
+        <w:rPr>
+          <w:noProof/>
+        </w:rPr>
+        <w:drawing>
+          <wp:inline distT="0" distB="0" distL="0" distR="0" wp14:anchorId="367CB532" wp14:editId="7EF99740">
+            <wp:extent cx="5760720" cy="2931160"/>
+            <wp:effectExtent l="0" t="0" r="0" b="2540"/>
+            <wp:docPr id="3" name="Image 3"/>
+            <wp:cNvGraphicFramePr>
+              <a:graphicFrameLocks xmlns:a="http://schemas.openxmlformats.org/drawingml/2006/main" noChangeAspect="1"/>
+            </wp:cNvGraphicFramePr>
+            <a:graphic xmlns:a="http://schemas.openxmlformats.org/drawingml/2006/main">
+              <a:graphicData uri="http://schemas.openxmlformats.org/drawingml/2006/picture">
+                <pic:pic xmlns:pic="http://schemas.openxmlformats.org/drawingml/2006/picture">
+                  <pic:nvPicPr>
+                    <pic:cNvPr id="1" name=""/>
+                    <pic:cNvPicPr/>
+                  </pic:nvPicPr>
+                  <pic:blipFill>
+                    <a:blip r:embed="rId6"/>
+                    <a:stretch>
+                      <a:fillRect/>
+                    </a:stretch>
+                  </pic:blipFill>
+                  <pic:spPr>
+                    <a:xfrm>
+                      <a:off x="0" y="0"/>
+                      <a:ext cx="5760720" cy="2931160"/>
+                    </a:xfrm>
+                    <a:prstGeom prst="rect">
+                      <a:avLst/>
+                    </a:prstGeom>
+                  </pic:spPr>
+                </pic:pic>
+              </a:graphicData>
+            </a:graphic>
+          </wp:inline>
+        </w:drawing>
+      </w:r>
+    </w:p>
+    <w:p>
+      <w:r>
+        <w:t>Vu sur le</w:t>
+      </w:r>
+      <w:r>
+        <w:t xml:space="preserve"> tableau de bord</w:t>
+      </w:r>
+      <w:r>
+        <w:t xml:space="preserve"> (mode visiteur) :</w:t>
+      </w:r>
+    </w:p>
+    <w:p>
+      <w:r>
+        <w:rPr>
+          <w:noProof/>
+        </w:rPr>
+        <w:drawing>
+          <wp:inline distT="0" distB="0" distL="0" distR="0" wp14:anchorId="16B24515" wp14:editId="1ED70280">
+            <wp:extent cx="5760720" cy="2934335"/>
+            <wp:effectExtent l="0" t="0" r="0" b="0"/>
+            <wp:docPr id="5" name="Image 5"/>
+            <wp:cNvGraphicFramePr>
+              <a:graphicFrameLocks xmlns:a="http://schemas.openxmlformats.org/drawingml/2006/main" noChangeAspect="1"/>
+            </wp:cNvGraphicFramePr>
+            <a:graphic xmlns:a="http://schemas.openxmlformats.org/drawingml/2006/main">
+              <a:graphicData uri="http://schemas.openxmlformats.org/drawingml/2006/picture">
+                <pic:pic xmlns:pic="http://schemas.openxmlformats.org/drawingml/2006/picture">
+                  <pic:nvPicPr>
+                    <pic:cNvPr id="1" name=""/>
+                    <pic:cNvPicPr/>
+                  </pic:nvPicPr>
+                  <pic:blipFill>
+                    <a:blip r:embed="rId7"/>
+                    <a:stretch>
+                      <a:fillRect/>
+                    </a:stretch>
+                  </pic:blipFill>
+                  <pic:spPr>
+                    <a:xfrm>
+                      <a:off x="0" y="0"/>
+                      <a:ext cx="5760720" cy="2934335"/>
+                    </a:xfrm>
+                    <a:prstGeom prst="rect">
+                      <a:avLst/>
+                    </a:prstGeom>
+                  </pic:spPr>
+                </pic:pic>
+              </a:graphicData>
+            </a:graphic>
+          </wp:inline>
+        </w:drawing>
+      </w:r>
+    </w:p>
+    <w:p/>
+    <w:p/>
+    <w:p/>
+    <w:p/>
+    <w:p/>
+    <w:p/>
+    <w:p/>
+    <w:p/>
+    <w:p/>
+    <w:p/>
+    <w:p/>
+    <w:p>
+      <w:r>
+        <w:t xml:space="preserve">III - </w:t>
+      </w:r>
+      <w:r>
+        <w:t>Serveur :</w:t>
+      </w:r>
+    </w:p>
+    <w:p>
+      <w:pPr>
+        <w:pStyle w:val="Paragraphedeliste"/>
+        <w:numPr>
+          <w:ilvl w:val="0"/>
+          <w:numId w:val="3"/>
+        </w:numPr>
+      </w:pPr>
+      <w:r>
+        <w:t>Architecture</w:t>
+      </w:r>
+      <w:r>
+        <w:t> :</w:t>
+      </w:r>
+      <w:r>
+        <w:tab/>
+      </w:r>
+    </w:p>
+    <w:p>
+      <w:r>
+        <w:rPr>
+          <w:noProof/>
+        </w:rPr>
+        <w:drawing>
+          <wp:inline distT="0" distB="0" distL="0" distR="0" wp14:anchorId="452C598C" wp14:editId="5174176A">
+            <wp:extent cx="4585648" cy="1812119"/>
+            <wp:effectExtent l="0" t="0" r="5715" b="0"/>
             <wp:docPr id="1" name="Image 1"/>
             <wp:cNvGraphicFramePr>
               <a:graphicFrameLocks xmlns:a="http://schemas.openxmlformats.org/drawingml/2006/main" noChangeAspect="1"/>
@@ -249,7 +441,7 @@
                     <pic:cNvPicPr/>
                   </pic:nvPicPr>
                   <pic:blipFill>
-                    <a:blip r:embed="rId4"/>
+                    <a:blip r:embed="rId8"/>
                     <a:stretch>
                       <a:fillRect/>
                     </a:stretch>
@@ -257,7 +449,7 @@
                   <pic:spPr>
                     <a:xfrm>
                       <a:off x="0" y="0"/>
-                      <a:ext cx="5760720" cy="2276475"/>
+                      <a:ext cx="4610213" cy="1821826"/>
                     </a:xfrm>
                     <a:prstGeom prst="rect">
                       <a:avLst/>
@@ -272,6 +464,57 @@
     </w:p>
     <w:p>
       <w:pPr>
+        <w:pStyle w:val="Paragraphedeliste"/>
+        <w:numPr>
+          <w:ilvl w:val="0"/>
+          <w:numId w:val="3"/>
+        </w:numPr>
+      </w:pPr>
+      <w:r>
+        <w:t>Technologies utilisées :</w:t>
+      </w:r>
+    </w:p>
+    <w:p>
+      <w:pPr>
+        <w:ind w:firstLine="708"/>
+      </w:pPr>
+      <w:r>
+        <w:tab/>
+      </w:r>
+      <w:r>
+        <w:t>PHP 5.5</w:t>
+      </w:r>
+      <w:r>
+        <w:tab/>
+      </w:r>
+      <w:r>
+        <w:tab/>
+      </w:r>
+      <w:r>
+        <w:t>MySQL 5.6</w:t>
+      </w:r>
+    </w:p>
+    <w:p>
+      <w:r>
+        <w:tab/>
+      </w:r>
+      <w:r>
+        <w:tab/>
+      </w:r>
+      <w:r>
+        <w:t>Wamp server</w:t>
+      </w:r>
+      <w:r>
+        <w:t xml:space="preserve"> 2.5 pour le développement local</w:t>
+      </w:r>
+    </w:p>
+    <w:p>
+      <w:pPr>
+        <w:ind w:firstLine="708"/>
+      </w:pPr>
+    </w:p>
+    <w:p>
+      <w:pPr>
         <w:ind w:firstLine="708"/>
       </w:pPr>
     </w:p>
@@ -284,6 +527,287 @@
     </w:sectPr>
   </w:body>
 </w:document>
+</file>
+
+<file path=word/numbering.xml><?xml version="1.0" encoding="utf-8"?>
+<w:numbering xmlns:wpc="http://schemas.microsoft.com/office/word/2010/wordprocessingCanvas" xmlns:cx="http://schemas.microsoft.com/office/drawing/2014/chartex" xmlns:cx1="http://schemas.microsoft.com/office/drawing/2015/9/8/chartex" xmlns:cx2="http://schemas.microsoft.com/office/drawing/2015/10/21/chartex" xmlns:cx3="http://schemas.microsoft.com/office/drawing/2016/5/9/chartex" xmlns:cx4="http://schemas.microsoft.com/office/drawing/2016/5/10/chartex" xmlns:cx5="http://schemas.microsoft.com/office/drawing/2016/5/11/chartex" xmlns:cx6="http://schemas.microsoft.com/office/drawing/2016/5/12/chartex" xmlns:cx7="http://schemas.microsoft.com/office/drawing/2016/5/13/chartex" xmlns:cx8="http://schemas.microsoft.com/office/drawing/2016/5/14/chartex" xmlns:mc="http://schemas.openxmlformats.org/markup-compatibility/2006" xmlns:aink="http://schemas.microsoft.com/office/drawing/2016/ink" xmlns:am3d="http://schemas.microsoft.com/office/drawing/2017/model3d" xmlns:o="urn:schemas-microsoft-com:office:office" xmlns:r="http://schemas.openxmlformats.org/officeDocument/2006/relationships" xmlns:m="http://schemas.openxmlformats.org/officeDocument/2006/math" xmlns:v="urn:schemas-microsoft-com:vml" xmlns:wp14="http://schemas.microsoft.com/office/word/2010/wordprocessingDrawing" xmlns:wp="http://schemas.openxmlformats.org/drawingml/2006/wordprocessingDrawing" xmlns:w10="urn:schemas-microsoft-com:office:word" xmlns:w="http://schemas.openxmlformats.org/wordprocessingml/2006/main" xmlns:w14="http://schemas.microsoft.com/office/word/2010/wordml" xmlns:w15="http://schemas.microsoft.com/office/word/2012/wordml" xmlns:w16cex="http://schemas.microsoft.com/office/word/2018/wordml/cex" xmlns:w16cid="http://schemas.microsoft.com/office/word/2016/wordml/cid" xmlns:w16="http://schemas.microsoft.com/office/word/2018/wordml" xmlns:w16se="http://schemas.microsoft.com/office/word/2015/wordml/symex" xmlns:wpg="http://schemas.microsoft.com/office/word/2010/wordprocessingGroup" xmlns:wpi="http://schemas.microsoft.com/office/word/2010/wordprocessingInk" xmlns:wne="http://schemas.microsoft.com/office/word/2006/wordml" xmlns:wps="http://schemas.microsoft.com/office/word/2010/wordprocessingShape" mc:Ignorable="w14 w15 w16se w16cid w16 w16cex wp14">
+  <w:abstractNum w:abstractNumId="0" w15:restartNumberingAfterBreak="0">
+    <w:nsid w:val="1DDB16C7"/>
+    <w:multiLevelType w:val="hybridMultilevel"/>
+    <w:tmpl w:val="58F41D6C"/>
+    <w:lvl w:ilvl="0" w:tplc="040C0017">
+      <w:start w:val="1"/>
+      <w:numFmt w:val="lowerLetter"/>
+      <w:lvlText w:val="%1)"/>
+      <w:lvlJc w:val="left"/>
+      <w:pPr>
+        <w:ind w:left="720" w:hanging="360"/>
+      </w:pPr>
+      <w:rPr>
+        <w:rFonts w:hint="default"/>
+      </w:rPr>
+    </w:lvl>
+    <w:lvl w:ilvl="1" w:tplc="040C0019" w:tentative="1">
+      <w:start w:val="1"/>
+      <w:numFmt w:val="lowerLetter"/>
+      <w:lvlText w:val="%2."/>
+      <w:lvlJc w:val="left"/>
+      <w:pPr>
+        <w:ind w:left="1440" w:hanging="360"/>
+      </w:pPr>
+    </w:lvl>
+    <w:lvl w:ilvl="2" w:tplc="040C001B" w:tentative="1">
+      <w:start w:val="1"/>
+      <w:numFmt w:val="lowerRoman"/>
+      <w:lvlText w:val="%3."/>
+      <w:lvlJc w:val="right"/>
+      <w:pPr>
+        <w:ind w:left="2160" w:hanging="180"/>
+      </w:pPr>
+    </w:lvl>
+    <w:lvl w:ilvl="3" w:tplc="040C000F" w:tentative="1">
+      <w:start w:val="1"/>
+      <w:numFmt w:val="decimal"/>
+      <w:lvlText w:val="%4."/>
+      <w:lvlJc w:val="left"/>
+      <w:pPr>
+        <w:ind w:left="2880" w:hanging="360"/>
+      </w:pPr>
+    </w:lvl>
+    <w:lvl w:ilvl="4" w:tplc="040C0019" w:tentative="1">
+      <w:start w:val="1"/>
+      <w:numFmt w:val="lowerLetter"/>
+      <w:lvlText w:val="%5."/>
+      <w:lvlJc w:val="left"/>
+      <w:pPr>
+        <w:ind w:left="3600" w:hanging="360"/>
+      </w:pPr>
+    </w:lvl>
+    <w:lvl w:ilvl="5" w:tplc="040C001B" w:tentative="1">
+      <w:start w:val="1"/>
+      <w:numFmt w:val="lowerRoman"/>
+      <w:lvlText w:val="%6."/>
+      <w:lvlJc w:val="right"/>
+      <w:pPr>
+        <w:ind w:left="4320" w:hanging="180"/>
+      </w:pPr>
+    </w:lvl>
+    <w:lvl w:ilvl="6" w:tplc="040C000F" w:tentative="1">
+      <w:start w:val="1"/>
+      <w:numFmt w:val="decimal"/>
+      <w:lvlText w:val="%7."/>
+      <w:lvlJc w:val="left"/>
+      <w:pPr>
+        <w:ind w:left="5040" w:hanging="360"/>
+      </w:pPr>
+    </w:lvl>
+    <w:lvl w:ilvl="7" w:tplc="040C0019" w:tentative="1">
+      <w:start w:val="1"/>
+      <w:numFmt w:val="lowerLetter"/>
+      <w:lvlText w:val="%8."/>
+      <w:lvlJc w:val="left"/>
+      <w:pPr>
+        <w:ind w:left="5760" w:hanging="360"/>
+      </w:pPr>
+    </w:lvl>
+    <w:lvl w:ilvl="8" w:tplc="040C001B" w:tentative="1">
+      <w:start w:val="1"/>
+      <w:numFmt w:val="lowerRoman"/>
+      <w:lvlText w:val="%9."/>
+      <w:lvlJc w:val="right"/>
+      <w:pPr>
+        <w:ind w:left="6480" w:hanging="180"/>
+      </w:pPr>
+    </w:lvl>
+  </w:abstractNum>
+  <w:abstractNum w:abstractNumId="1" w15:restartNumberingAfterBreak="0">
+    <w:nsid w:val="210D273D"/>
+    <w:multiLevelType w:val="hybridMultilevel"/>
+    <w:tmpl w:val="E39685DE"/>
+    <w:lvl w:ilvl="0" w:tplc="F236C602">
+      <w:start w:val="1"/>
+      <w:numFmt w:val="upperRoman"/>
+      <w:lvlText w:val="%1-"/>
+      <w:lvlJc w:val="left"/>
+      <w:pPr>
+        <w:ind w:left="1425" w:hanging="720"/>
+      </w:pPr>
+      <w:rPr>
+        <w:rFonts w:hint="default"/>
+      </w:rPr>
+    </w:lvl>
+    <w:lvl w:ilvl="1" w:tplc="040C0019" w:tentative="1">
+      <w:start w:val="1"/>
+      <w:numFmt w:val="lowerLetter"/>
+      <w:lvlText w:val="%2."/>
+      <w:lvlJc w:val="left"/>
+      <w:pPr>
+        <w:ind w:left="1785" w:hanging="360"/>
+      </w:pPr>
+    </w:lvl>
+    <w:lvl w:ilvl="2" w:tplc="040C001B" w:tentative="1">
+      <w:start w:val="1"/>
+      <w:numFmt w:val="lowerRoman"/>
+      <w:lvlText w:val="%3."/>
+      <w:lvlJc w:val="right"/>
+      <w:pPr>
+        <w:ind w:left="2505" w:hanging="180"/>
+      </w:pPr>
+    </w:lvl>
+    <w:lvl w:ilvl="3" w:tplc="040C000F" w:tentative="1">
+      <w:start w:val="1"/>
+      <w:numFmt w:val="decimal"/>
+      <w:lvlText w:val="%4."/>
+      <w:lvlJc w:val="left"/>
+      <w:pPr>
+        <w:ind w:left="3225" w:hanging="360"/>
+      </w:pPr>
+    </w:lvl>
+    <w:lvl w:ilvl="4" w:tplc="040C0019" w:tentative="1">
+      <w:start w:val="1"/>
+      <w:numFmt w:val="lowerLetter"/>
+      <w:lvlText w:val="%5."/>
+      <w:lvlJc w:val="left"/>
+      <w:pPr>
+        <w:ind w:left="3945" w:hanging="360"/>
+      </w:pPr>
+    </w:lvl>
+    <w:lvl w:ilvl="5" w:tplc="040C001B" w:tentative="1">
+      <w:start w:val="1"/>
+      <w:numFmt w:val="lowerRoman"/>
+      <w:lvlText w:val="%6."/>
+      <w:lvlJc w:val="right"/>
+      <w:pPr>
+        <w:ind w:left="4665" w:hanging="180"/>
+      </w:pPr>
+    </w:lvl>
+    <w:lvl w:ilvl="6" w:tplc="040C000F" w:tentative="1">
+      <w:start w:val="1"/>
+      <w:numFmt w:val="decimal"/>
+      <w:lvlText w:val="%7."/>
+      <w:lvlJc w:val="left"/>
+      <w:pPr>
+        <w:ind w:left="5385" w:hanging="360"/>
+      </w:pPr>
+    </w:lvl>
+    <w:lvl w:ilvl="7" w:tplc="040C0019" w:tentative="1">
+      <w:start w:val="1"/>
+      <w:numFmt w:val="lowerLetter"/>
+      <w:lvlText w:val="%8."/>
+      <w:lvlJc w:val="left"/>
+      <w:pPr>
+        <w:ind w:left="6105" w:hanging="360"/>
+      </w:pPr>
+    </w:lvl>
+    <w:lvl w:ilvl="8" w:tplc="040C001B" w:tentative="1">
+      <w:start w:val="1"/>
+      <w:numFmt w:val="lowerRoman"/>
+      <w:lvlText w:val="%9."/>
+      <w:lvlJc w:val="right"/>
+      <w:pPr>
+        <w:ind w:left="6825" w:hanging="180"/>
+      </w:pPr>
+    </w:lvl>
+  </w:abstractNum>
+  <w:abstractNum w:abstractNumId="2" w15:restartNumberingAfterBreak="0">
+    <w:nsid w:val="79BA20D8"/>
+    <w:multiLevelType w:val="hybridMultilevel"/>
+    <w:tmpl w:val="A788B428"/>
+    <w:lvl w:ilvl="0" w:tplc="040C0017">
+      <w:start w:val="1"/>
+      <w:numFmt w:val="lowerLetter"/>
+      <w:lvlText w:val="%1)"/>
+      <w:lvlJc w:val="left"/>
+      <w:pPr>
+        <w:ind w:left="720" w:hanging="360"/>
+      </w:pPr>
+      <w:rPr>
+        <w:rFonts w:hint="default"/>
+      </w:rPr>
+    </w:lvl>
+    <w:lvl w:ilvl="1" w:tplc="040C0019" w:tentative="1">
+      <w:start w:val="1"/>
+      <w:numFmt w:val="lowerLetter"/>
+      <w:lvlText w:val="%2."/>
+      <w:lvlJc w:val="left"/>
+      <w:pPr>
+        <w:ind w:left="1440" w:hanging="360"/>
+      </w:pPr>
+    </w:lvl>
+    <w:lvl w:ilvl="2" w:tplc="040C001B" w:tentative="1">
+      <w:start w:val="1"/>
+      <w:numFmt w:val="lowerRoman"/>
+      <w:lvlText w:val="%3."/>
+      <w:lvlJc w:val="right"/>
+      <w:pPr>
+        <w:ind w:left="2160" w:hanging="180"/>
+      </w:pPr>
+    </w:lvl>
+    <w:lvl w:ilvl="3" w:tplc="040C000F" w:tentative="1">
+      <w:start w:val="1"/>
+      <w:numFmt w:val="decimal"/>
+      <w:lvlText w:val="%4."/>
+      <w:lvlJc w:val="left"/>
+      <w:pPr>
+        <w:ind w:left="2880" w:hanging="360"/>
+      </w:pPr>
+    </w:lvl>
+    <w:lvl w:ilvl="4" w:tplc="040C0019" w:tentative="1">
+      <w:start w:val="1"/>
+      <w:numFmt w:val="lowerLetter"/>
+      <w:lvlText w:val="%5."/>
+      <w:lvlJc w:val="left"/>
+      <w:pPr>
+        <w:ind w:left="3600" w:hanging="360"/>
+      </w:pPr>
+    </w:lvl>
+    <w:lvl w:ilvl="5" w:tplc="040C001B" w:tentative="1">
+      <w:start w:val="1"/>
+      <w:numFmt w:val="lowerRoman"/>
+      <w:lvlText w:val="%6."/>
+      <w:lvlJc w:val="right"/>
+      <w:pPr>
+        <w:ind w:left="4320" w:hanging="180"/>
+      </w:pPr>
+    </w:lvl>
+    <w:lvl w:ilvl="6" w:tplc="040C000F" w:tentative="1">
+      <w:start w:val="1"/>
+      <w:numFmt w:val="decimal"/>
+      <w:lvlText w:val="%7."/>
+      <w:lvlJc w:val="left"/>
+      <w:pPr>
+        <w:ind w:left="5040" w:hanging="360"/>
+      </w:pPr>
+    </w:lvl>
+    <w:lvl w:ilvl="7" w:tplc="040C0019" w:tentative="1">
+      <w:start w:val="1"/>
+      <w:numFmt w:val="lowerLetter"/>
+      <w:lvlText w:val="%8."/>
+      <w:lvlJc w:val="left"/>
+      <w:pPr>
+        <w:ind w:left="5760" w:hanging="360"/>
+      </w:pPr>
+    </w:lvl>
+    <w:lvl w:ilvl="8" w:tplc="040C001B" w:tentative="1">
+      <w:start w:val="1"/>
+      <w:numFmt w:val="lowerRoman"/>
+      <w:lvlText w:val="%9."/>
+      <w:lvlJc w:val="right"/>
+      <w:pPr>
+        <w:ind w:left="6480" w:hanging="180"/>
+      </w:pPr>
+    </w:lvl>
+  </w:abstractNum>
+  <w:num w:numId="1">
+    <w:abstractNumId w:val="1"/>
+  </w:num>
+  <w:num w:numId="2">
+    <w:abstractNumId w:val="2"/>
+  </w:num>
+  <w:num w:numId="3">
+    <w:abstractNumId w:val="0"/>
+  </w:num>
+</w:numbering>
 </file>
 
 <file path=word/styles.xml><?xml version="1.0" encoding="utf-8"?>
@@ -712,6 +1236,17 @@
     <w:semiHidden/>
     <w:unhideWhenUsed/>
   </w:style>
+  <w:style w:type="paragraph" w:styleId="Paragraphedeliste">
+    <w:name w:val="List Paragraph"/>
+    <w:basedOn w:val="Normal"/>
+    <w:uiPriority w:val="34"/>
+    <w:qFormat/>
+    <w:rsid w:val="00E47AD9"/>
+    <w:pPr>
+      <w:ind w:left="720"/>
+      <w:contextualSpacing/>
+    </w:pPr>
+  </w:style>
 </w:styles>
 </file>
 

</xml_diff>